<commit_message>
Fix formatting issues in index.html and newLevel.js
</commit_message>
<xml_diff>
--- a/Documents/CSY1063 AS2 Checklist Template.docx
+++ b/Documents/CSY1063 AS2 Checklist Template.docx
@@ -24,8 +24,11 @@
             <w:vAlign w:val="center"/>
           </w:tcPr>
           <w:p>
-            <w:r>
-              <w:t xml:space="preserve">D+ to D- </w:t>
+            <w:pPr>
+              <w:jc w:val="center"/>
+            </w:pPr>
+            <w:r>
+              <w:t>D+ to D-</w:t>
             </w:r>
           </w:p>
         </w:tc>
@@ -63,7 +66,6 @@
               <w14:uncheckedState w14:val="2610" w14:font="MS Gothic"/>
             </w14:checkbox>
           </w:sdtPr>
-          <w:sdtEndPr/>
           <w:sdtContent>
             <w:tc>
               <w:tcPr>
@@ -120,7 +122,6 @@
               <w14:uncheckedState w14:val="2610" w14:font="MS Gothic"/>
             </w14:checkbox>
           </w:sdtPr>
-          <w:sdtEndPr/>
           <w:sdtContent>
             <w:tc>
               <w:tcPr>
@@ -176,7 +177,6 @@
               <w14:uncheckedState w14:val="2610" w14:font="MS Gothic"/>
             </w14:checkbox>
           </w:sdtPr>
-          <w:sdtEndPr/>
           <w:sdtContent>
             <w:tc>
               <w:tcPr>
@@ -242,7 +242,6 @@
               <w14:uncheckedState w14:val="2610" w14:font="MS Gothic"/>
             </w14:checkbox>
           </w:sdtPr>
-          <w:sdtEndPr/>
           <w:sdtContent>
             <w:tc>
               <w:tcPr>
@@ -307,7 +306,6 @@
               <w14:uncheckedState w14:val="2610" w14:font="MS Gothic"/>
             </w14:checkbox>
           </w:sdtPr>
-          <w:sdtEndPr/>
           <w:sdtContent>
             <w:tc>
               <w:tcPr>
@@ -419,7 +417,6 @@
               <w14:uncheckedState w14:val="2610" w14:font="MS Gothic"/>
             </w14:checkbox>
           </w:sdtPr>
-          <w:sdtEndPr/>
           <w:sdtContent>
             <w:tc>
               <w:tcPr>
@@ -481,7 +478,6 @@
               <w14:uncheckedState w14:val="2610" w14:font="MS Gothic"/>
             </w14:checkbox>
           </w:sdtPr>
-          <w:sdtEndPr/>
           <w:sdtContent>
             <w:tc>
               <w:tcPr>
@@ -537,7 +533,6 @@
               <w14:uncheckedState w14:val="2610" w14:font="MS Gothic"/>
             </w14:checkbox>
           </w:sdtPr>
-          <w:sdtEndPr/>
           <w:sdtContent>
             <w:tc>
               <w:tcPr>
@@ -608,7 +603,6 @@
               <w14:uncheckedState w14:val="2610" w14:font="MS Gothic"/>
             </w14:checkbox>
           </w:sdtPr>
-          <w:sdtEndPr/>
           <w:sdtContent>
             <w:tc>
               <w:tcPr>
@@ -671,7 +665,6 @@
               <w14:uncheckedState w14:val="2610" w14:font="MS Gothic"/>
             </w14:checkbox>
           </w:sdtPr>
-          <w:sdtEndPr/>
           <w:sdtContent>
             <w:tc>
               <w:tcPr>
@@ -739,7 +732,6 @@
               <w14:uncheckedState w14:val="2610" w14:font="MS Gothic"/>
             </w14:checkbox>
           </w:sdtPr>
-          <w:sdtEndPr/>
           <w:sdtContent>
             <w:tc>
               <w:tcPr>
@@ -789,7 +781,6 @@
               <w14:uncheckedState w14:val="2610" w14:font="MS Gothic"/>
             </w14:checkbox>
           </w:sdtPr>
-          <w:sdtEndPr/>
           <w:sdtContent>
             <w:tc>
               <w:tcPr>
@@ -852,7 +843,6 @@
               <w14:uncheckedState w14:val="2610" w14:font="MS Gothic"/>
             </w14:checkbox>
           </w:sdtPr>
-          <w:sdtEndPr/>
           <w:sdtContent>
             <w:tc>
               <w:tcPr>
@@ -902,7 +892,6 @@
               <w14:uncheckedState w14:val="2610" w14:font="MS Gothic"/>
             </w14:checkbox>
           </w:sdtPr>
-          <w:sdtEndPr/>
           <w:sdtContent>
             <w:tc>
               <w:tcPr>
@@ -956,7 +945,6 @@
               <w14:uncheckedState w14:val="2610" w14:font="MS Gothic"/>
             </w14:checkbox>
           </w:sdtPr>
-          <w:sdtEndPr/>
           <w:sdtContent>
             <w:tc>
               <w:tcPr>
@@ -1034,7 +1022,6 @@
               <w14:uncheckedState w14:val="2610" w14:font="MS Gothic"/>
             </w14:checkbox>
           </w:sdtPr>
-          <w:sdtEndPr/>
           <w:sdtContent>
             <w:tc>
               <w:tcPr>
@@ -1084,7 +1071,6 @@
               <w14:uncheckedState w14:val="2610" w14:font="MS Gothic"/>
             </w14:checkbox>
           </w:sdtPr>
-          <w:sdtEndPr/>
           <w:sdtContent>
             <w:tc>
               <w:tcPr>
@@ -1131,7 +1117,6 @@
               <w14:uncheckedState w14:val="2610" w14:font="MS Gothic"/>
             </w14:checkbox>
           </w:sdtPr>
-          <w:sdtEndPr/>
           <w:sdtContent>
             <w:tc>
               <w:tcPr>
@@ -1181,7 +1166,6 @@
               <w14:uncheckedState w14:val="2610" w14:font="MS Gothic"/>
             </w14:checkbox>
           </w:sdtPr>
-          <w:sdtEndPr/>
           <w:sdtContent>
             <w:tc>
               <w:tcPr>
@@ -1247,7 +1231,6 @@
               <w14:uncheckedState w14:val="2610" w14:font="MS Gothic"/>
             </w14:checkbox>
           </w:sdtPr>
-          <w:sdtEndPr/>
           <w:sdtContent>
             <w:tc>
               <w:tcPr>
@@ -1321,7 +1304,6 @@
               <w14:uncheckedState w14:val="2610" w14:font="MS Gothic"/>
             </w14:checkbox>
           </w:sdtPr>
-          <w:sdtEndPr/>
           <w:sdtContent>
             <w:tc>
               <w:tcPr>
@@ -1378,7 +1360,6 @@
               <w14:uncheckedState w14:val="2610" w14:font="MS Gothic"/>
             </w14:checkbox>
           </w:sdtPr>
-          <w:sdtEndPr/>
           <w:sdtContent>
             <w:tc>
               <w:tcPr>
@@ -1437,7 +1418,6 @@
               <w14:uncheckedState w14:val="2610" w14:font="MS Gothic"/>
             </w14:checkbox>
           </w:sdtPr>
-          <w:sdtEndPr/>
           <w:sdtContent>
             <w:tc>
               <w:tcPr>
@@ -1487,7 +1467,6 @@
               <w14:uncheckedState w14:val="2610" w14:font="MS Gothic"/>
             </w14:checkbox>
           </w:sdtPr>
-          <w:sdtEndPr/>
           <w:sdtContent>
             <w:tc>
               <w:tcPr>
@@ -1537,7 +1516,6 @@
               <w14:uncheckedState w14:val="2610" w14:font="MS Gothic"/>
             </w14:checkbox>
           </w:sdtPr>
-          <w:sdtEndPr/>
           <w:sdtContent>
             <w:tc>
               <w:tcPr>
@@ -1585,7 +1563,6 @@
               <w14:uncheckedState w14:val="2610" w14:font="MS Gothic"/>
             </w14:checkbox>
           </w:sdtPr>
-          <w:sdtEndPr/>
           <w:sdtContent>
             <w:tc>
               <w:tcPr>
@@ -1648,7 +1625,6 @@
               <w14:uncheckedState w14:val="2610" w14:font="MS Gothic"/>
             </w14:checkbox>
           </w:sdtPr>
-          <w:sdtEndPr/>
           <w:sdtContent>
             <w:tc>
               <w:tcPr>
@@ -1695,7 +1671,6 @@
               <w14:uncheckedState w14:val="2610" w14:font="MS Gothic"/>
             </w14:checkbox>
           </w:sdtPr>
-          <w:sdtEndPr/>
           <w:sdtContent>
             <w:tc>
               <w:tcPr>
@@ -1775,7 +1750,6 @@
               <w14:uncheckedState w14:val="2610" w14:font="MS Gothic"/>
             </w14:checkbox>
           </w:sdtPr>
-          <w:sdtEndPr/>
           <w:sdtContent>
             <w:tc>
               <w:tcPr>
@@ -1844,7 +1818,6 @@
               <w14:uncheckedState w14:val="2610" w14:font="MS Gothic"/>
             </w14:checkbox>
           </w:sdtPr>
-          <w:sdtEndPr/>
           <w:sdtContent>
             <w:tc>
               <w:tcPr>
@@ -1897,7 +1870,6 @@
               <w14:uncheckedState w14:val="2610" w14:font="MS Gothic"/>
             </w14:checkbox>
           </w:sdtPr>
-          <w:sdtEndPr/>
           <w:sdtContent>
             <w:tc>
               <w:tcPr>
@@ -1963,7 +1935,6 @@
               <w14:uncheckedState w14:val="2610" w14:font="MS Gothic"/>
             </w14:checkbox>
           </w:sdtPr>
-          <w:sdtEndPr/>
           <w:sdtContent>
             <w:tc>
               <w:tcPr>
@@ -2071,7 +2042,6 @@
               <w14:uncheckedState w14:val="2610" w14:font="MS Gothic"/>
             </w14:checkbox>
           </w:sdtPr>
-          <w:sdtEndPr/>
           <w:sdtContent>
             <w:tc>
               <w:tcPr>
@@ -2125,7 +2095,6 @@
               <w14:uncheckedState w14:val="2610" w14:font="MS Gothic"/>
             </w14:checkbox>
           </w:sdtPr>
-          <w:sdtEndPr/>
           <w:sdtContent>
             <w:tc>
               <w:tcPr>

</xml_diff>

<commit_message>
Refactor maze generation algorithm and add enemy and point placement
</commit_message>
<xml_diff>
--- a/Documents/CSY1063 AS2 Checklist Template.docx
+++ b/Documents/CSY1063 AS2 Checklist Template.docx
@@ -1,6 +1,6 @@
 
 <file path=word/document.xml><?xml version="1.0" encoding="utf-8"?>
-<w:document xmlns:wpc="http://schemas.microsoft.com/office/word/2010/wordprocessingCanvas" xmlns:cx="http://schemas.microsoft.com/office/drawing/2014/chartex" xmlns:cx1="http://schemas.microsoft.com/office/drawing/2015/9/8/chartex" xmlns:cx2="http://schemas.microsoft.com/office/drawing/2015/10/21/chartex" xmlns:cx3="http://schemas.microsoft.com/office/drawing/2016/5/9/chartex" xmlns:cx4="http://schemas.microsoft.com/office/drawing/2016/5/10/chartex" xmlns:cx5="http://schemas.microsoft.com/office/drawing/2016/5/11/chartex" xmlns:cx6="http://schemas.microsoft.com/office/drawing/2016/5/12/chartex" xmlns:cx7="http://schemas.microsoft.com/office/drawing/2016/5/13/chartex" xmlns:cx8="http://schemas.microsoft.com/office/drawing/2016/5/14/chartex" xmlns:mc="http://schemas.openxmlformats.org/markup-compatibility/2006" xmlns:aink="http://schemas.microsoft.com/office/drawing/2016/ink" xmlns:am3d="http://schemas.microsoft.com/office/drawing/2017/model3d" xmlns:o="urn:schemas-microsoft-com:office:office" xmlns:oel="http://schemas.microsoft.com/office/2019/extlst" xmlns:r="http://schemas.openxmlformats.org/officeDocument/2006/relationships" xmlns:m="http://schemas.openxmlformats.org/officeDocument/2006/math" xmlns:v="urn:schemas-microsoft-com:vml" xmlns:wp14="http://schemas.microsoft.com/office/word/2010/wordprocessingDrawing" xmlns:wp="http://schemas.openxmlformats.org/drawingml/2006/wordprocessingDrawing" xmlns:w10="urn:schemas-microsoft-com:office:word" xmlns:w="http://schemas.openxmlformats.org/wordprocessingml/2006/main" xmlns:w14="http://schemas.microsoft.com/office/word/2010/wordml" xmlns:w15="http://schemas.microsoft.com/office/word/2012/wordml" xmlns:w16cex="http://schemas.microsoft.com/office/word/2018/wordml/cex" xmlns:w16cid="http://schemas.microsoft.com/office/word/2016/wordml/cid" xmlns:w16="http://schemas.microsoft.com/office/word/2018/wordml" xmlns:w16sdtdh="http://schemas.microsoft.com/office/word/2020/wordml/sdtdatahash" xmlns:w16se="http://schemas.microsoft.com/office/word/2015/wordml/symex" xmlns:wpg="http://schemas.microsoft.com/office/word/2010/wordprocessingGroup" xmlns:wpi="http://schemas.microsoft.com/office/word/2010/wordprocessingInk" xmlns:wne="http://schemas.microsoft.com/office/word/2006/wordml" xmlns:wps="http://schemas.microsoft.com/office/word/2010/wordprocessingShape" mc:Ignorable="w14 w15 w16se w16cid w16 w16cex w16sdtdh wp14">
+<w:document xmlns:wpc="http://schemas.microsoft.com/office/word/2010/wordprocessingCanvas" xmlns:cx="http://schemas.microsoft.com/office/drawing/2014/chartex" xmlns:cx1="http://schemas.microsoft.com/office/drawing/2015/9/8/chartex" xmlns:cx2="http://schemas.microsoft.com/office/drawing/2015/10/21/chartex" xmlns:cx3="http://schemas.microsoft.com/office/drawing/2016/5/9/chartex" xmlns:cx4="http://schemas.microsoft.com/office/drawing/2016/5/10/chartex" xmlns:cx5="http://schemas.microsoft.com/office/drawing/2016/5/11/chartex" xmlns:cx6="http://schemas.microsoft.com/office/drawing/2016/5/12/chartex" xmlns:cx7="http://schemas.microsoft.com/office/drawing/2016/5/13/chartex" xmlns:cx8="http://schemas.microsoft.com/office/drawing/2016/5/14/chartex" xmlns:mc="http://schemas.openxmlformats.org/markup-compatibility/2006" xmlns:aink="http://schemas.microsoft.com/office/drawing/2016/ink" xmlns:am3d="http://schemas.microsoft.com/office/drawing/2017/model3d" xmlns:o="urn:schemas-microsoft-com:office:office" xmlns:oel="http://schemas.microsoft.com/office/2019/extlst" xmlns:r="http://schemas.openxmlformats.org/officeDocument/2006/relationships" xmlns:m="http://schemas.openxmlformats.org/officeDocument/2006/math" xmlns:v="urn:schemas-microsoft-com:vml" xmlns:wp14="http://schemas.microsoft.com/office/word/2010/wordprocessingDrawing" xmlns:wp="http://schemas.openxmlformats.org/drawingml/2006/wordprocessingDrawing" xmlns:w10="urn:schemas-microsoft-com:office:word" xmlns:w="http://schemas.openxmlformats.org/wordprocessingml/2006/main" xmlns:w14="http://schemas.microsoft.com/office/word/2010/wordml" xmlns:w15="http://schemas.microsoft.com/office/word/2012/wordml" xmlns:w16cex="http://schemas.microsoft.com/office/word/2018/wordml/cex" xmlns:w16cid="http://schemas.microsoft.com/office/word/2016/wordml/cid" xmlns:w16="http://schemas.microsoft.com/office/word/2018/wordml" xmlns:w16du="http://schemas.microsoft.com/office/word/2023/wordml/word16du" xmlns:w16sdtdh="http://schemas.microsoft.com/office/word/2020/wordml/sdtdatahash" xmlns:w16se="http://schemas.microsoft.com/office/word/2015/wordml/symex" xmlns:wpg="http://schemas.microsoft.com/office/word/2010/wordprocessingGroup" xmlns:wpi="http://schemas.microsoft.com/office/word/2010/wordprocessingInk" xmlns:wne="http://schemas.microsoft.com/office/word/2006/wordml" xmlns:wps="http://schemas.microsoft.com/office/word/2010/wordprocessingShape" mc:Ignorable="w14 w15 w16se w16cid w16 w16cex w16sdtdh w16du wp14">
   <w:body>
     <w:tbl>
       <w:tblPr>
@@ -66,6 +66,7 @@
               <w14:uncheckedState w14:val="2610" w14:font="MS Gothic"/>
             </w14:checkbox>
           </w:sdtPr>
+          <w:sdtEndPr/>
           <w:sdtContent>
             <w:tc>
               <w:tcPr>
@@ -122,6 +123,7 @@
               <w14:uncheckedState w14:val="2610" w14:font="MS Gothic"/>
             </w14:checkbox>
           </w:sdtPr>
+          <w:sdtEndPr/>
           <w:sdtContent>
             <w:tc>
               <w:tcPr>
@@ -177,6 +179,7 @@
               <w14:uncheckedState w14:val="2610" w14:font="MS Gothic"/>
             </w14:checkbox>
           </w:sdtPr>
+          <w:sdtEndPr/>
           <w:sdtContent>
             <w:tc>
               <w:tcPr>
@@ -242,6 +245,7 @@
               <w14:uncheckedState w14:val="2610" w14:font="MS Gothic"/>
             </w14:checkbox>
           </w:sdtPr>
+          <w:sdtEndPr/>
           <w:sdtContent>
             <w:tc>
               <w:tcPr>
@@ -306,6 +310,7 @@
               <w14:uncheckedState w14:val="2610" w14:font="MS Gothic"/>
             </w14:checkbox>
           </w:sdtPr>
+          <w:sdtEndPr/>
           <w:sdtContent>
             <w:tc>
               <w:tcPr>
@@ -362,6 +367,7 @@
               <w14:uncheckedState w14:val="2610" w14:font="MS Gothic"/>
             </w14:checkbox>
           </w:sdtPr>
+          <w:sdtEndPr/>
           <w:sdtContent>
             <w:tc>
               <w:tcPr>
@@ -417,6 +423,7 @@
               <w14:uncheckedState w14:val="2610" w14:font="MS Gothic"/>
             </w14:checkbox>
           </w:sdtPr>
+          <w:sdtEndPr/>
           <w:sdtContent>
             <w:tc>
               <w:tcPr>
@@ -478,6 +485,7 @@
               <w14:uncheckedState w14:val="2610" w14:font="MS Gothic"/>
             </w14:checkbox>
           </w:sdtPr>
+          <w:sdtEndPr/>
           <w:sdtContent>
             <w:tc>
               <w:tcPr>
@@ -533,6 +541,7 @@
               <w14:uncheckedState w14:val="2610" w14:font="MS Gothic"/>
             </w14:checkbox>
           </w:sdtPr>
+          <w:sdtEndPr/>
           <w:sdtContent>
             <w:tc>
               <w:tcPr>
@@ -603,6 +612,7 @@
               <w14:uncheckedState w14:val="2610" w14:font="MS Gothic"/>
             </w14:checkbox>
           </w:sdtPr>
+          <w:sdtEndPr/>
           <w:sdtContent>
             <w:tc>
               <w:tcPr>
@@ -665,6 +675,7 @@
               <w14:uncheckedState w14:val="2610" w14:font="MS Gothic"/>
             </w14:checkbox>
           </w:sdtPr>
+          <w:sdtEndPr/>
           <w:sdtContent>
             <w:tc>
               <w:tcPr>
@@ -732,6 +743,7 @@
               <w14:uncheckedState w14:val="2610" w14:font="MS Gothic"/>
             </w14:checkbox>
           </w:sdtPr>
+          <w:sdtEndPr/>
           <w:sdtContent>
             <w:tc>
               <w:tcPr>
@@ -781,6 +793,7 @@
               <w14:uncheckedState w14:val="2610" w14:font="MS Gothic"/>
             </w14:checkbox>
           </w:sdtPr>
+          <w:sdtEndPr/>
           <w:sdtContent>
             <w:tc>
               <w:tcPr>
@@ -843,6 +856,7 @@
               <w14:uncheckedState w14:val="2610" w14:font="MS Gothic"/>
             </w14:checkbox>
           </w:sdtPr>
+          <w:sdtEndPr/>
           <w:sdtContent>
             <w:tc>
               <w:tcPr>
@@ -892,6 +906,7 @@
               <w14:uncheckedState w14:val="2610" w14:font="MS Gothic"/>
             </w14:checkbox>
           </w:sdtPr>
+          <w:sdtEndPr/>
           <w:sdtContent>
             <w:tc>
               <w:tcPr>
@@ -945,6 +960,7 @@
               <w14:uncheckedState w14:val="2610" w14:font="MS Gothic"/>
             </w14:checkbox>
           </w:sdtPr>
+          <w:sdtEndPr/>
           <w:sdtContent>
             <w:tc>
               <w:tcPr>
@@ -1022,6 +1038,7 @@
               <w14:uncheckedState w14:val="2610" w14:font="MS Gothic"/>
             </w14:checkbox>
           </w:sdtPr>
+          <w:sdtEndPr/>
           <w:sdtContent>
             <w:tc>
               <w:tcPr>
@@ -1071,6 +1088,7 @@
               <w14:uncheckedState w14:val="2610" w14:font="MS Gothic"/>
             </w14:checkbox>
           </w:sdtPr>
+          <w:sdtEndPr/>
           <w:sdtContent>
             <w:tc>
               <w:tcPr>
@@ -1117,6 +1135,7 @@
               <w14:uncheckedState w14:val="2610" w14:font="MS Gothic"/>
             </w14:checkbox>
           </w:sdtPr>
+          <w:sdtEndPr/>
           <w:sdtContent>
             <w:tc>
               <w:tcPr>
@@ -1166,6 +1185,7 @@
               <w14:uncheckedState w14:val="2610" w14:font="MS Gothic"/>
             </w14:checkbox>
           </w:sdtPr>
+          <w:sdtEndPr/>
           <w:sdtContent>
             <w:tc>
               <w:tcPr>
@@ -1231,6 +1251,7 @@
               <w14:uncheckedState w14:val="2610" w14:font="MS Gothic"/>
             </w14:checkbox>
           </w:sdtPr>
+          <w:sdtEndPr/>
           <w:sdtContent>
             <w:tc>
               <w:tcPr>
@@ -1304,6 +1325,7 @@
               <w14:uncheckedState w14:val="2610" w14:font="MS Gothic"/>
             </w14:checkbox>
           </w:sdtPr>
+          <w:sdtEndPr/>
           <w:sdtContent>
             <w:tc>
               <w:tcPr>
@@ -1360,6 +1382,7 @@
               <w14:uncheckedState w14:val="2610" w14:font="MS Gothic"/>
             </w14:checkbox>
           </w:sdtPr>
+          <w:sdtEndPr/>
           <w:sdtContent>
             <w:tc>
               <w:tcPr>
@@ -1418,6 +1441,7 @@
               <w14:uncheckedState w14:val="2610" w14:font="MS Gothic"/>
             </w14:checkbox>
           </w:sdtPr>
+          <w:sdtEndPr/>
           <w:sdtContent>
             <w:tc>
               <w:tcPr>
@@ -1467,6 +1491,7 @@
               <w14:uncheckedState w14:val="2610" w14:font="MS Gothic"/>
             </w14:checkbox>
           </w:sdtPr>
+          <w:sdtEndPr/>
           <w:sdtContent>
             <w:tc>
               <w:tcPr>
@@ -1516,6 +1541,7 @@
               <w14:uncheckedState w14:val="2610" w14:font="MS Gothic"/>
             </w14:checkbox>
           </w:sdtPr>
+          <w:sdtEndPr/>
           <w:sdtContent>
             <w:tc>
               <w:tcPr>
@@ -1563,6 +1589,7 @@
               <w14:uncheckedState w14:val="2610" w14:font="MS Gothic"/>
             </w14:checkbox>
           </w:sdtPr>
+          <w:sdtEndPr/>
           <w:sdtContent>
             <w:tc>
               <w:tcPr>
@@ -1625,6 +1652,7 @@
               <w14:uncheckedState w14:val="2610" w14:font="MS Gothic"/>
             </w14:checkbox>
           </w:sdtPr>
+          <w:sdtEndPr/>
           <w:sdtContent>
             <w:tc>
               <w:tcPr>
@@ -1671,6 +1699,7 @@
               <w14:uncheckedState w14:val="2610" w14:font="MS Gothic"/>
             </w14:checkbox>
           </w:sdtPr>
+          <w:sdtEndPr/>
           <w:sdtContent>
             <w:tc>
               <w:tcPr>
@@ -1750,6 +1779,7 @@
               <w14:uncheckedState w14:val="2610" w14:font="MS Gothic"/>
             </w14:checkbox>
           </w:sdtPr>
+          <w:sdtEndPr/>
           <w:sdtContent>
             <w:tc>
               <w:tcPr>
@@ -1818,6 +1848,7 @@
               <w14:uncheckedState w14:val="2610" w14:font="MS Gothic"/>
             </w14:checkbox>
           </w:sdtPr>
+          <w:sdtEndPr/>
           <w:sdtContent>
             <w:tc>
               <w:tcPr>
@@ -1870,6 +1901,7 @@
               <w14:uncheckedState w14:val="2610" w14:font="MS Gothic"/>
             </w14:checkbox>
           </w:sdtPr>
+          <w:sdtEndPr/>
           <w:sdtContent>
             <w:tc>
               <w:tcPr>
@@ -1935,6 +1967,7 @@
               <w14:uncheckedState w14:val="2610" w14:font="MS Gothic"/>
             </w14:checkbox>
           </w:sdtPr>
+          <w:sdtEndPr/>
           <w:sdtContent>
             <w:tc>
               <w:tcPr>
@@ -2042,6 +2075,7 @@
               <w14:uncheckedState w14:val="2610" w14:font="MS Gothic"/>
             </w14:checkbox>
           </w:sdtPr>
+          <w:sdtEndPr/>
           <w:sdtContent>
             <w:tc>
               <w:tcPr>
@@ -2095,6 +2129,7 @@
               <w14:uncheckedState w14:val="2610" w14:font="MS Gothic"/>
             </w14:checkbox>
           </w:sdtPr>
+          <w:sdtEndPr/>
           <w:sdtContent>
             <w:tc>
               <w:tcPr>
@@ -2119,6 +2154,151 @@
       </w:tr>
     </w:tbl>
     <w:p/>
+    <w:p>
+      <w:r>
+        <w:br w:type="page"/>
+      </w:r>
+    </w:p>
+    <w:p>
+      <w:pPr>
+        <w:pStyle w:val="Heading1"/>
+      </w:pPr>
+      <w:r>
+        <w:lastRenderedPageBreak/>
+        <w:t>Testing</w:t>
+      </w:r>
+    </w:p>
+    <w:p>
+      <w:pPr>
+        <w:pStyle w:val="Heading3"/>
+      </w:pPr>
+      <w:r>
+        <w:t>How did you test that your code worked?</w:t>
+      </w:r>
+    </w:p>
+    <w:p>
+      <w:pPr>
+        <w:pStyle w:val="Heading3"/>
+      </w:pPr>
+      <w:r>
+        <w:t>Could you test certain aspects of the code without running the entire game and waiting</w:t>
+      </w:r>
+      <w:r>
+        <w:t xml:space="preserve"> </w:t>
+      </w:r>
+      <w:r>
+        <w:t>for the correct condition to be met?</w:t>
+      </w:r>
+    </w:p>
+    <w:p>
+      <w:pPr>
+        <w:pStyle w:val="Heading3"/>
+      </w:pPr>
+      <w:r>
+        <w:t>What tests did you carry out and what were the outcomes?</w:t>
+      </w:r>
+    </w:p>
+    <w:p>
+      <w:pPr>
+        <w:pStyle w:val="Heading3"/>
+      </w:pPr>
+      <w:r>
+        <w:t>What bugs did you discover during testing?</w:t>
+      </w:r>
+      <w:r>
+        <w:br/>
+      </w:r>
+      <w:r>
+        <w:br/>
+      </w:r>
+    </w:p>
+    <w:p>
+      <w:pPr>
+        <w:pStyle w:val="Heading1"/>
+      </w:pPr>
+      <w:r>
+        <w:t>Evaluation</w:t>
+      </w:r>
+    </w:p>
+    <w:p>
+      <w:pPr>
+        <w:pStyle w:val="Heading3"/>
+      </w:pPr>
+      <w:r>
+        <w:t>A list of known bugs/weaknesses in the game</w:t>
+      </w:r>
+    </w:p>
+    <w:p>
+      <w:pPr>
+        <w:pStyle w:val="Heading3"/>
+      </w:pPr>
+      <w:r>
+        <w:t>What works well?</w:t>
+      </w:r>
+    </w:p>
+    <w:p>
+      <w:pPr>
+        <w:pStyle w:val="Heading3"/>
+      </w:pPr>
+      <w:r>
+        <w:t>What improvements could can be made?</w:t>
+      </w:r>
+    </w:p>
+    <w:p>
+      <w:pPr>
+        <w:pStyle w:val="Heading3"/>
+      </w:pPr>
+      <w:r>
+        <w:t>What else would you have done if you had more time?</w:t>
+      </w:r>
+    </w:p>
+    <w:p>
+      <w:pPr>
+        <w:pStyle w:val="Heading3"/>
+      </w:pPr>
+      <w:r>
+        <w:t>How easy would it be to extend the game to add more functionality?</w:t>
+      </w:r>
+    </w:p>
+    <w:p>
+      <w:pPr>
+        <w:pStyle w:val="Heading3"/>
+      </w:pPr>
+      <w:r>
+        <w:t>If you had to build a similar game in the future, what would you do differently and why?</w:t>
+      </w:r>
+    </w:p>
+    <w:p/>
+    <w:p>
+      <w:pPr>
+        <w:pStyle w:val="Heading1"/>
+      </w:pPr>
+      <w:r>
+        <w:t>Video Demonstration</w:t>
+      </w:r>
+    </w:p>
+    <w:p/>
+    <w:p/>
+    <w:p>
+      <w:pPr>
+        <w:pStyle w:val="Heading1"/>
+      </w:pPr>
+      <w:r>
+        <w:t>References</w:t>
+      </w:r>
+    </w:p>
+    <w:p/>
+    <w:p>
+      <w:r>
+        <w:br/>
+        <w:t xml:space="preserve"> </w:t>
+      </w:r>
+    </w:p>
+    <w:p>
+      <w:r>
+        <w:br/>
+      </w:r>
+    </w:p>
     <w:sectPr>
       <w:pgSz w:w="11906" w:h="16838"/>
       <w:pgMar w:top="1440" w:right="1440" w:bottom="1440" w:left="1440" w:header="708" w:footer="708" w:gutter="0"/>
@@ -2130,7 +2310,7 @@
 </file>
 
 <file path=word/numbering.xml><?xml version="1.0" encoding="utf-8"?>
-<w:numbering xmlns:wpc="http://schemas.microsoft.com/office/word/2010/wordprocessingCanvas" xmlns:cx="http://schemas.microsoft.com/office/drawing/2014/chartex" xmlns:cx1="http://schemas.microsoft.com/office/drawing/2015/9/8/chartex" xmlns:cx2="http://schemas.microsoft.com/office/drawing/2015/10/21/chartex" xmlns:cx3="http://schemas.microsoft.com/office/drawing/2016/5/9/chartex" xmlns:cx4="http://schemas.microsoft.com/office/drawing/2016/5/10/chartex" xmlns:cx5="http://schemas.microsoft.com/office/drawing/2016/5/11/chartex" xmlns:cx6="http://schemas.microsoft.com/office/drawing/2016/5/12/chartex" xmlns:cx7="http://schemas.microsoft.com/office/drawing/2016/5/13/chartex" xmlns:cx8="http://schemas.microsoft.com/office/drawing/2016/5/14/chartex" xmlns:mc="http://schemas.openxmlformats.org/markup-compatibility/2006" xmlns:aink="http://schemas.microsoft.com/office/drawing/2016/ink" xmlns:am3d="http://schemas.microsoft.com/office/drawing/2017/model3d" xmlns:o="urn:schemas-microsoft-com:office:office" xmlns:oel="http://schemas.microsoft.com/office/2019/extlst" xmlns:r="http://schemas.openxmlformats.org/officeDocument/2006/relationships" xmlns:m="http://schemas.openxmlformats.org/officeDocument/2006/math" xmlns:v="urn:schemas-microsoft-com:vml" xmlns:wp14="http://schemas.microsoft.com/office/word/2010/wordprocessingDrawing" xmlns:wp="http://schemas.openxmlformats.org/drawingml/2006/wordprocessingDrawing" xmlns:w10="urn:schemas-microsoft-com:office:word" xmlns:w="http://schemas.openxmlformats.org/wordprocessingml/2006/main" xmlns:w14="http://schemas.microsoft.com/office/word/2010/wordml" xmlns:w15="http://schemas.microsoft.com/office/word/2012/wordml" xmlns:w16cex="http://schemas.microsoft.com/office/word/2018/wordml/cex" xmlns:w16cid="http://schemas.microsoft.com/office/word/2016/wordml/cid" xmlns:w16="http://schemas.microsoft.com/office/word/2018/wordml" xmlns:w16sdtdh="http://schemas.microsoft.com/office/word/2020/wordml/sdtdatahash" xmlns:w16se="http://schemas.microsoft.com/office/word/2015/wordml/symex" xmlns:wpg="http://schemas.microsoft.com/office/word/2010/wordprocessingGroup" xmlns:wpi="http://schemas.microsoft.com/office/word/2010/wordprocessingInk" xmlns:wne="http://schemas.microsoft.com/office/word/2006/wordml" xmlns:wps="http://schemas.microsoft.com/office/word/2010/wordprocessingShape" mc:Ignorable="w14 w15 w16se w16cid w16 w16cex w16sdtdh wp14">
+<w:numbering xmlns:wpc="http://schemas.microsoft.com/office/word/2010/wordprocessingCanvas" xmlns:cx="http://schemas.microsoft.com/office/drawing/2014/chartex" xmlns:cx1="http://schemas.microsoft.com/office/drawing/2015/9/8/chartex" xmlns:cx2="http://schemas.microsoft.com/office/drawing/2015/10/21/chartex" xmlns:cx3="http://schemas.microsoft.com/office/drawing/2016/5/9/chartex" xmlns:cx4="http://schemas.microsoft.com/office/drawing/2016/5/10/chartex" xmlns:cx5="http://schemas.microsoft.com/office/drawing/2016/5/11/chartex" xmlns:cx6="http://schemas.microsoft.com/office/drawing/2016/5/12/chartex" xmlns:cx7="http://schemas.microsoft.com/office/drawing/2016/5/13/chartex" xmlns:cx8="http://schemas.microsoft.com/office/drawing/2016/5/14/chartex" xmlns:mc="http://schemas.openxmlformats.org/markup-compatibility/2006" xmlns:aink="http://schemas.microsoft.com/office/drawing/2016/ink" xmlns:am3d="http://schemas.microsoft.com/office/drawing/2017/model3d" xmlns:o="urn:schemas-microsoft-com:office:office" xmlns:oel="http://schemas.microsoft.com/office/2019/extlst" xmlns:r="http://schemas.openxmlformats.org/officeDocument/2006/relationships" xmlns:m="http://schemas.openxmlformats.org/officeDocument/2006/math" xmlns:v="urn:schemas-microsoft-com:vml" xmlns:wp14="http://schemas.microsoft.com/office/word/2010/wordprocessingDrawing" xmlns:wp="http://schemas.openxmlformats.org/drawingml/2006/wordprocessingDrawing" xmlns:w10="urn:schemas-microsoft-com:office:word" xmlns:w="http://schemas.openxmlformats.org/wordprocessingml/2006/main" xmlns:w14="http://schemas.microsoft.com/office/word/2010/wordml" xmlns:w15="http://schemas.microsoft.com/office/word/2012/wordml" xmlns:w16cex="http://schemas.microsoft.com/office/word/2018/wordml/cex" xmlns:w16cid="http://schemas.microsoft.com/office/word/2016/wordml/cid" xmlns:w16="http://schemas.microsoft.com/office/word/2018/wordml" xmlns:w16du="http://schemas.microsoft.com/office/word/2023/wordml/word16du" xmlns:w16sdtdh="http://schemas.microsoft.com/office/word/2020/wordml/sdtdatahash" xmlns:w16se="http://schemas.microsoft.com/office/word/2015/wordml/symex" xmlns:wpg="http://schemas.microsoft.com/office/word/2010/wordprocessingGroup" xmlns:wpi="http://schemas.microsoft.com/office/word/2010/wordprocessingInk" xmlns:wne="http://schemas.microsoft.com/office/word/2006/wordml" xmlns:wps="http://schemas.microsoft.com/office/word/2010/wordprocessingShape" mc:Ignorable="w14 w15 w16se w16cid w16 w16cex w16sdtdh w16du wp14">
   <w:abstractNum w:abstractNumId="0" w15:restartNumberingAfterBreak="0">
     <w:nsid w:val="73F424BB"/>
     <w:multiLevelType w:val="hybridMultilevel"/>
@@ -2251,7 +2431,7 @@
 </file>
 
 <file path=word/styles.xml><?xml version="1.0" encoding="utf-8"?>
-<w:styles xmlns:mc="http://schemas.openxmlformats.org/markup-compatibility/2006" xmlns:r="http://schemas.openxmlformats.org/officeDocument/2006/relationships" xmlns:w="http://schemas.openxmlformats.org/wordprocessingml/2006/main" xmlns:w14="http://schemas.microsoft.com/office/word/2010/wordml" xmlns:w15="http://schemas.microsoft.com/office/word/2012/wordml" xmlns:w16cex="http://schemas.microsoft.com/office/word/2018/wordml/cex" xmlns:w16cid="http://schemas.microsoft.com/office/word/2016/wordml/cid" xmlns:w16="http://schemas.microsoft.com/office/word/2018/wordml" xmlns:w16sdtdh="http://schemas.microsoft.com/office/word/2020/wordml/sdtdatahash" xmlns:w16se="http://schemas.microsoft.com/office/word/2015/wordml/symex" mc:Ignorable="w14 w15 w16se w16cid w16 w16cex w16sdtdh">
+<w:styles xmlns:mc="http://schemas.openxmlformats.org/markup-compatibility/2006" xmlns:r="http://schemas.openxmlformats.org/officeDocument/2006/relationships" xmlns:w="http://schemas.openxmlformats.org/wordprocessingml/2006/main" xmlns:w14="http://schemas.microsoft.com/office/word/2010/wordml" xmlns:w15="http://schemas.microsoft.com/office/word/2012/wordml" xmlns:w16cex="http://schemas.microsoft.com/office/word/2018/wordml/cex" xmlns:w16cid="http://schemas.microsoft.com/office/word/2016/wordml/cid" xmlns:w16="http://schemas.microsoft.com/office/word/2018/wordml" xmlns:w16du="http://schemas.microsoft.com/office/word/2023/wordml/word16du" xmlns:w16sdtdh="http://schemas.microsoft.com/office/word/2020/wordml/sdtdatahash" xmlns:w16se="http://schemas.microsoft.com/office/word/2015/wordml/symex" mc:Ignorable="w14 w15 w16se w16cid w16 w16cex w16sdtdh w16du">
   <w:docDefaults>
     <w:rPrDefault>
       <w:rPr>
@@ -2678,7 +2858,6 @@
     <w:next w:val="Normal"/>
     <w:link w:val="Heading2Char"/>
     <w:uiPriority w:val="9"/>
-    <w:semiHidden/>
     <w:unhideWhenUsed/>
     <w:qFormat/>
     <w:rsid w:val="00AA3F1E"/>
@@ -2701,7 +2880,6 @@
     <w:next w:val="Normal"/>
     <w:link w:val="Heading3Char"/>
     <w:uiPriority w:val="9"/>
-    <w:semiHidden/>
     <w:unhideWhenUsed/>
     <w:qFormat/>
     <w:rsid w:val="00AA3F1E"/>
@@ -2895,7 +3073,6 @@
     <w:basedOn w:val="DefaultParagraphFont"/>
     <w:link w:val="Heading2"/>
     <w:uiPriority w:val="9"/>
-    <w:semiHidden/>
     <w:rsid w:val="00AA3F1E"/>
     <w:rPr>
       <w:rFonts w:asciiTheme="majorHAnsi" w:eastAsiaTheme="majorEastAsia" w:hAnsiTheme="majorHAnsi" w:cstheme="majorBidi"/>
@@ -2909,7 +3086,6 @@
     <w:basedOn w:val="DefaultParagraphFont"/>
     <w:link w:val="Heading3"/>
     <w:uiPriority w:val="9"/>
-    <w:semiHidden/>
     <w:rsid w:val="00AA3F1E"/>
     <w:rPr>
       <w:rFonts w:eastAsiaTheme="majorEastAsia" w:cstheme="majorBidi"/>
@@ -3185,6 +3361,16 @@
         <w:insideV w:val="single" w:sz="4" w:space="0" w:color="auto"/>
       </w:tblBorders>
     </w:tblPr>
+  </w:style>
+  <w:style w:type="character" w:styleId="PlaceholderText">
+    <w:name w:val="Placeholder Text"/>
+    <w:basedOn w:val="DefaultParagraphFont"/>
+    <w:uiPriority w:val="99"/>
+    <w:semiHidden/>
+    <w:rsid w:val="00913D10"/>
+    <w:rPr>
+      <w:color w:val="666666"/>
+    </w:rPr>
   </w:style>
 </w:styles>
 </file>

</xml_diff>